<commit_message>
First classes added and other minors changes
</commit_message>
<xml_diff>
--- a/Documents autres/Objectifs.docx
+++ b/Documents autres/Objectifs.docx
@@ -48,7 +48,6 @@
       <w:r>
         <w:tab/>
       </w:r>
-      <w:proofErr w:type="spellStart"/>
       <w:r>
         <w:rPr>
           <w:color w:val="70AD47" w:themeColor="accent6"/>
@@ -56,38 +55,23 @@
         </w:rPr>
         <w:t>Github</w:t>
       </w:r>
-      <w:proofErr w:type="spellEnd"/>
-    </w:p>
-    <w:p>
-      <w:pPr>
-        <w:pStyle w:val="Paragraphedeliste"/>
-        <w:numPr>
-          <w:ilvl w:val="0"/>
-          <w:numId w:val="2"/>
-        </w:numPr>
-        <w:rPr>
-          <w:sz w:val="24"/>
-        </w:rPr>
-      </w:pPr>
-      <w:r>
-        <w:rPr>
-          <w:sz w:val="24"/>
-        </w:rPr>
-        <w:t xml:space="preserve">Réalisation du projet en coopération via </w:t>
-      </w:r>
-      <w:proofErr w:type="spellStart"/>
-      <w:r>
-        <w:rPr>
-          <w:sz w:val="24"/>
-        </w:rPr>
-        <w:t>Github</w:t>
-      </w:r>
-      <w:proofErr w:type="spellEnd"/>
-      <w:r>
-        <w:rPr>
-          <w:sz w:val="24"/>
-        </w:rPr>
-        <w:t>.</w:t>
+    </w:p>
+    <w:p>
+      <w:pPr>
+        <w:pStyle w:val="Paragraphedeliste"/>
+        <w:numPr>
+          <w:ilvl w:val="0"/>
+          <w:numId w:val="2"/>
+        </w:numPr>
+        <w:rPr>
+          <w:sz w:val="24"/>
+        </w:rPr>
+      </w:pPr>
+      <w:r>
+        <w:rPr>
+          <w:sz w:val="24"/>
+        </w:rPr>
+        <w:t>Réalisation du projet en coopération via Github.</w:t>
       </w:r>
     </w:p>
     <w:p>
@@ -188,7 +172,6 @@
           <w:sz w:val="24"/>
         </w:rPr>
       </w:pPr>
-      <w:proofErr w:type="spellStart"/>
       <w:r>
         <w:rPr>
           <w:color w:val="70AD47" w:themeColor="accent6"/>
@@ -196,27 +179,30 @@
         </w:rPr>
         <w:t>Javadoc</w:t>
       </w:r>
-      <w:proofErr w:type="spellEnd"/>
-    </w:p>
-    <w:p>
-      <w:pPr>
-        <w:pStyle w:val="Paragraphedeliste"/>
-        <w:numPr>
-          <w:ilvl w:val="0"/>
-          <w:numId w:val="2"/>
-        </w:numPr>
-        <w:rPr>
-          <w:sz w:val="24"/>
-        </w:rPr>
-      </w:pPr>
-      <w:proofErr w:type="spellStart"/>
-      <w:r>
-        <w:rPr>
-          <w:sz w:val="24"/>
-        </w:rPr>
-        <w:t>Javadoc</w:t>
-      </w:r>
-      <w:proofErr w:type="spellEnd"/>
+    </w:p>
+    <w:p>
+      <w:pPr>
+        <w:pStyle w:val="Paragraphedeliste"/>
+        <w:numPr>
+          <w:ilvl w:val="0"/>
+          <w:numId w:val="2"/>
+        </w:numPr>
+        <w:rPr>
+          <w:sz w:val="24"/>
+        </w:rPr>
+      </w:pPr>
+      <w:r>
+        <w:rPr>
+          <w:sz w:val="24"/>
+        </w:rPr>
+        <w:t xml:space="preserve">Javadoc </w:t>
+      </w:r>
+      <w:r>
+        <w:rPr>
+          <w:sz w:val="24"/>
+        </w:rPr>
+        <w:t>complet de</w:t>
+      </w:r>
       <w:r>
         <w:rPr>
           <w:sz w:val="24"/>
@@ -227,39 +213,13 @@
         <w:rPr>
           <w:sz w:val="24"/>
         </w:rPr>
-        <w:t>complet de</w:t>
-      </w:r>
-      <w:r>
-        <w:rPr>
-          <w:sz w:val="24"/>
-        </w:rPr>
-        <w:t xml:space="preserve"> </w:t>
-      </w:r>
-      <w:r>
-        <w:rPr>
-          <w:sz w:val="24"/>
-        </w:rPr>
         <w:t>tout le</w:t>
       </w:r>
       <w:r>
         <w:rPr>
           <w:sz w:val="24"/>
         </w:rPr>
-        <w:t xml:space="preserve"> code (dont les tests </w:t>
-      </w:r>
-      <w:proofErr w:type="spellStart"/>
-      <w:r>
-        <w:rPr>
-          <w:sz w:val="24"/>
-        </w:rPr>
-        <w:t>JUnits</w:t>
-      </w:r>
-      <w:proofErr w:type="spellEnd"/>
-      <w:r>
-        <w:rPr>
-          <w:sz w:val="24"/>
-        </w:rPr>
-        <w:t>)</w:t>
+        <w:t xml:space="preserve"> code (dont les tests JUnits)</w:t>
       </w:r>
       <w:r>
         <w:rPr>
@@ -279,7 +239,6 @@
       <w:pPr>
         <w:ind w:firstLine="708"/>
       </w:pPr>
-      <w:proofErr w:type="spellStart"/>
       <w:r>
         <w:rPr>
           <w:color w:val="70AD47" w:themeColor="accent6"/>
@@ -287,38 +246,23 @@
         </w:rPr>
         <w:t>Junit</w:t>
       </w:r>
-      <w:proofErr w:type="spellEnd"/>
-    </w:p>
-    <w:p>
-      <w:pPr>
-        <w:pStyle w:val="Paragraphedeliste"/>
-        <w:numPr>
-          <w:ilvl w:val="0"/>
-          <w:numId w:val="2"/>
-        </w:numPr>
-        <w:rPr>
-          <w:sz w:val="24"/>
-        </w:rPr>
-      </w:pPr>
-      <w:r>
-        <w:rPr>
-          <w:sz w:val="24"/>
-        </w:rPr>
-        <w:t>Test JUnit de la classe « </w:t>
-      </w:r>
-      <w:proofErr w:type="spellStart"/>
-      <w:r>
-        <w:rPr>
-          <w:sz w:val="24"/>
-        </w:rPr>
-        <w:t>Example</w:t>
-      </w:r>
-      <w:proofErr w:type="spellEnd"/>
-      <w:r>
-        <w:rPr>
-          <w:sz w:val="24"/>
-        </w:rPr>
-        <w:t> ».</w:t>
+    </w:p>
+    <w:p>
+      <w:pPr>
+        <w:pStyle w:val="Paragraphedeliste"/>
+        <w:numPr>
+          <w:ilvl w:val="0"/>
+          <w:numId w:val="2"/>
+        </w:numPr>
+        <w:rPr>
+          <w:sz w:val="24"/>
+        </w:rPr>
+      </w:pPr>
+      <w:r>
+        <w:rPr>
+          <w:sz w:val="24"/>
+        </w:rPr>
+        <w:t>Test JUnit de la classe « Example ».</w:t>
       </w:r>
     </w:p>
     <w:p>
@@ -372,7 +316,6 @@
           <w:sz w:val="24"/>
         </w:rPr>
       </w:pPr>
-      <w:proofErr w:type="spellStart"/>
       <w:r>
         <w:rPr>
           <w:color w:val="70AD47" w:themeColor="accent6"/>
@@ -380,38 +323,23 @@
         </w:rPr>
         <w:t>SureFire</w:t>
       </w:r>
-      <w:proofErr w:type="spellEnd"/>
-    </w:p>
-    <w:p>
-      <w:pPr>
-        <w:pStyle w:val="Paragraphedeliste"/>
-        <w:numPr>
-          <w:ilvl w:val="0"/>
-          <w:numId w:val="2"/>
-        </w:numPr>
-        <w:rPr>
-          <w:sz w:val="24"/>
-        </w:rPr>
-      </w:pPr>
-      <w:r>
-        <w:rPr>
-          <w:sz w:val="24"/>
-        </w:rPr>
-        <w:t xml:space="preserve">Rapport </w:t>
-      </w:r>
-      <w:proofErr w:type="spellStart"/>
-      <w:r>
-        <w:rPr>
-          <w:sz w:val="24"/>
-        </w:rPr>
-        <w:t>SureFire</w:t>
-      </w:r>
-      <w:proofErr w:type="spellEnd"/>
-      <w:r>
-        <w:rPr>
-          <w:sz w:val="24"/>
-        </w:rPr>
-        <w:t xml:space="preserve"> complet du programme.</w:t>
+    </w:p>
+    <w:p>
+      <w:pPr>
+        <w:pStyle w:val="Paragraphedeliste"/>
+        <w:numPr>
+          <w:ilvl w:val="0"/>
+          <w:numId w:val="2"/>
+        </w:numPr>
+        <w:rPr>
+          <w:sz w:val="24"/>
+        </w:rPr>
+      </w:pPr>
+      <w:r>
+        <w:rPr>
+          <w:sz w:val="24"/>
+        </w:rPr>
+        <w:t>Rapport SureFire complet du programme.</w:t>
       </w:r>
     </w:p>
     <w:p>
@@ -613,21 +541,7 @@
         <w:rPr>
           <w:sz w:val="24"/>
         </w:rPr>
-        <w:t>Bloc vide </w:t>
-      </w:r>
-      <w:proofErr w:type="gramStart"/>
-      <w:r>
-        <w:rPr>
-          <w:sz w:val="24"/>
-        </w:rPr>
-        <w:t>( ?</w:t>
-      </w:r>
-      <w:proofErr w:type="gramEnd"/>
-      <w:r>
-        <w:rPr>
-          <w:sz w:val="24"/>
-        </w:rPr>
-        <w:t>)</w:t>
+        <w:t>Bloc vide ( ?)</w:t>
       </w:r>
     </w:p>
     <w:p>
@@ -834,6 +748,33 @@
     </w:p>
     <w:p>
       <w:pPr>
+        <w:pStyle w:val="Paragraphedeliste"/>
+        <w:numPr>
+          <w:ilvl w:val="0"/>
+          <w:numId w:val="2"/>
+        </w:numPr>
+        <w:rPr>
+          <w:sz w:val="24"/>
+        </w:rPr>
+      </w:pPr>
+      <w:r>
+        <w:rPr>
+          <w:sz w:val="24"/>
+        </w:rPr>
+        <w:t>Clocking du programme (voir dogfight)</w:t>
+      </w:r>
+      <w:bookmarkStart w:id="0" w:name="_GoBack"/>
+      <w:bookmarkEnd w:id="0"/>
+    </w:p>
+    <w:p>
+      <w:pPr>
+        <w:rPr>
+          <w:sz w:val="24"/>
+        </w:rPr>
+      </w:pPr>
+    </w:p>
+    <w:p>
+      <w:pPr>
         <w:ind w:firstLine="708"/>
         <w:rPr>
           <w:color w:val="FF0000"/>
@@ -1013,6 +954,7 @@
           <w:color w:val="70AD47" w:themeColor="accent6"/>
           <w:sz w:val="28"/>
         </w:rPr>
+        <w:lastRenderedPageBreak/>
         <w:t xml:space="preserve">Gestion des </w:t>
       </w:r>
       <w:r>
@@ -1181,21 +1123,12 @@
           <w:sz w:val="32"/>
         </w:rPr>
       </w:pPr>
-      <w:proofErr w:type="spellStart"/>
-      <w:r>
-        <w:rPr>
-          <w:color w:val="70AD47" w:themeColor="accent6"/>
-          <w:sz w:val="28"/>
-        </w:rPr>
-        <w:t>Javadoc</w:t>
-      </w:r>
-      <w:proofErr w:type="spellEnd"/>
-      <w:r>
-        <w:rPr>
-          <w:color w:val="70AD47" w:themeColor="accent6"/>
-          <w:sz w:val="28"/>
-        </w:rPr>
-        <w:t xml:space="preserve"> complet (avec tests JUnit)</w:t>
+      <w:r>
+        <w:rPr>
+          <w:color w:val="70AD47" w:themeColor="accent6"/>
+          <w:sz w:val="28"/>
+        </w:rPr>
+        <w:t>Javadoc complet (avec tests JUnit)</w:t>
       </w:r>
     </w:p>
     <w:p>
@@ -1255,17 +1188,8 @@
           <w:color w:val="70AD47" w:themeColor="accent6"/>
           <w:sz w:val="28"/>
         </w:rPr>
-        <w:t xml:space="preserve">Rapport </w:t>
-      </w:r>
-      <w:proofErr w:type="spellStart"/>
-      <w:r>
-        <w:rPr>
-          <w:color w:val="70AD47" w:themeColor="accent6"/>
-          <w:sz w:val="28"/>
-        </w:rPr>
-        <w:t>Surefire</w:t>
-      </w:r>
-      <w:proofErr w:type="spellEnd"/>
+        <w:t>Rapport Surefire</w:t>
+      </w:r>
     </w:p>
     <w:p>
       <w:pPr>
@@ -1303,8 +1227,6 @@
         </w:rPr>
         <w:t>hub</w:t>
       </w:r>
-      <w:bookmarkStart w:id="0" w:name="_GoBack"/>
-      <w:bookmarkEnd w:id="0"/>
     </w:p>
     <w:p>
       <w:pPr>
@@ -1333,6 +1255,7 @@
           <w:color w:val="70AD47" w:themeColor="accent6"/>
           <w:sz w:val="28"/>
         </w:rPr>
+        <w:lastRenderedPageBreak/>
         <w:t>Autres</w:t>
       </w:r>
     </w:p>

</xml_diff>